<commit_message>
Added new 4dayweek html. Worked on the new socialism document. Made some changes to other html, but I can't remember what...back out this commit if there are problems.
</commit_message>
<xml_diff>
--- a/Content/renting.docx
+++ b/Content/renting.docx
@@ -13,6 +13,11 @@
           <w:b/>
         </w:rPr>
         <w:t>Renting</w:t>
+      </w:r>
+    </w:p>
+    <w:p>
+      <w:r>
+        <w:t xml:space="preserve">Hurray! The UK government is planning on banning letting fees </w:t>
       </w:r>
       <w:bookmarkStart w:id="0" w:name="_GoBack"/>
       <w:bookmarkEnd w:id="0"/>

</xml_diff>